<commit_message>
Docx con pruebas de conexion a nube
</commit_message>
<xml_diff>
--- a/Pruebas_despliegue_en_nube.docx
+++ b/Pruebas_despliegue_en_nube.docx
@@ -15,8 +15,11 @@
     <w:p/>
     <w:p>
       <w:r>
+        <w:rPr>
+          <w:noProof/>
+        </w:rPr>
         <w:drawing>
-          <wp:anchor distT="0" distB="0" distL="114300" distR="114300" simplePos="0" relativeHeight="251659264" behindDoc="0" locked="0" layoutInCell="1" allowOverlap="1" wp14:anchorId="1504AD0A" wp14:editId="4B1AFDCD">
+          <wp:anchor distT="0" distB="0" distL="114300" distR="114300" simplePos="0" relativeHeight="251659264" behindDoc="0" locked="0" layoutInCell="1" allowOverlap="1" wp14:anchorId="1504AD0A" wp14:editId="5B420BFC">
             <wp:simplePos x="0" y="0"/>
             <wp:positionH relativeFrom="column">
               <wp:posOffset>-371475</wp:posOffset>
@@ -72,15 +75,7 @@
         </w:drawing>
       </w:r>
       <w:r>
-        <w:t xml:space="preserve">La dirección de mi ec2 asociado con mi </w:t>
-      </w:r>
-      <w:proofErr w:type="spellStart"/>
-      <w:r>
-        <w:t>db</w:t>
-      </w:r>
-      <w:proofErr w:type="spellEnd"/>
-      <w:r>
-        <w:t xml:space="preserve"> remota es </w:t>
+        <w:t xml:space="preserve">La dirección de mi ec2 asociado con mi db remota es </w:t>
       </w:r>
       <w:hyperlink r:id="rId5" w:history="1">
         <w:r>
@@ -91,23 +86,18 @@
         </w:r>
       </w:hyperlink>
       <w:r>
-        <w:t xml:space="preserve">, como se puede notar en mi consola de </w:t>
-      </w:r>
-      <w:proofErr w:type="spellStart"/>
-      <w:r>
-        <w:t>aws</w:t>
-      </w:r>
-      <w:proofErr w:type="spellEnd"/>
-      <w:r>
-        <w:t>:</w:t>
+        <w:t>, como se puede notar en mi consola de aws:</w:t>
       </w:r>
     </w:p>
     <w:p/>
     <w:p/>
     <w:p>
       <w:r>
+        <w:rPr>
+          <w:noProof/>
+        </w:rPr>
         <w:drawing>
-          <wp:anchor distT="0" distB="0" distL="114300" distR="114300" simplePos="0" relativeHeight="251668480" behindDoc="0" locked="0" layoutInCell="1" allowOverlap="1" wp14:anchorId="04433C2D" wp14:editId="664104B8">
+          <wp:anchor distT="0" distB="0" distL="114300" distR="114300" simplePos="0" relativeHeight="251668480" behindDoc="0" locked="0" layoutInCell="1" allowOverlap="1" wp14:anchorId="04433C2D" wp14:editId="77964781">
             <wp:simplePos x="0" y="0"/>
             <wp:positionH relativeFrom="margin">
               <wp:align>center</wp:align>
@@ -168,34 +158,79 @@
     </w:p>
     <w:p/>
     <w:p/>
-    <w:p/>
-    <w:p/>
-    <w:p/>
-    <w:p/>
-    <w:p/>
-    <w:p/>
-    <w:p/>
-    <w:p/>
-    <w:p/>
-    <w:p/>
-    <w:p/>
-    <w:p/>
-    <w:p/>
-    <w:p/>
     <w:p>
       <w:r>
-        <w:t xml:space="preserve">Ahora, para verificar el correcto funcionamiento de la página realizaremos el mismo flujo que se nos pidió en el enunciado del </w:t>
+        <w:t>El .jar está en ejecución:</w:t>
       </w:r>
-      <w:proofErr w:type="spellStart"/>
+    </w:p>
+    <w:p/>
+    <w:p>
       <w:r>
-        <w:t>lab</w:t>
+        <w:lastRenderedPageBreak/>
+        <w:drawing>
+          <wp:anchor distT="0" distB="0" distL="114300" distR="114300" simplePos="0" relativeHeight="251669504" behindDoc="0" locked="0" layoutInCell="1" allowOverlap="1" wp14:anchorId="70BEE1DE" wp14:editId="3070EF3A">
+            <wp:simplePos x="0" y="0"/>
+            <wp:positionH relativeFrom="column">
+              <wp:posOffset>-3810</wp:posOffset>
+            </wp:positionH>
+            <wp:positionV relativeFrom="paragraph">
+              <wp:posOffset>0</wp:posOffset>
+            </wp:positionV>
+            <wp:extent cx="5400040" cy="2731135"/>
+            <wp:effectExtent l="0" t="0" r="0" b="0"/>
+            <wp:wrapSquare wrapText="bothSides"/>
+            <wp:docPr id="1116082741" name="Imagen 1" descr="Texto&#10;&#10;El contenido generado por IA puede ser incorrecto."/>
+            <wp:cNvGraphicFramePr>
+              <a:graphicFrameLocks xmlns:a="http://schemas.openxmlformats.org/drawingml/2006/main" noChangeAspect="1"/>
+            </wp:cNvGraphicFramePr>
+            <a:graphic xmlns:a="http://schemas.openxmlformats.org/drawingml/2006/main">
+              <a:graphicData uri="http://schemas.openxmlformats.org/drawingml/2006/picture">
+                <pic:pic xmlns:pic="http://schemas.openxmlformats.org/drawingml/2006/picture">
+                  <pic:nvPicPr>
+                    <pic:cNvPr id="1116082741" name="Imagen 1" descr="Texto&#10;&#10;El contenido generado por IA puede ser incorrecto."/>
+                    <pic:cNvPicPr/>
+                  </pic:nvPicPr>
+                  <pic:blipFill>
+                    <a:blip r:embed="rId7" cstate="print">
+                      <a:extLst>
+                        <a:ext uri="{28A0092B-C50C-407E-A947-70E740481C1C}">
+                          <a14:useLocalDpi xmlns:a14="http://schemas.microsoft.com/office/drawing/2010/main" val="0"/>
+                        </a:ext>
+                      </a:extLst>
+                    </a:blip>
+                    <a:stretch>
+                      <a:fillRect/>
+                    </a:stretch>
+                  </pic:blipFill>
+                  <pic:spPr>
+                    <a:xfrm>
+                      <a:off x="0" y="0"/>
+                      <a:ext cx="5400040" cy="2731135"/>
+                    </a:xfrm>
+                    <a:prstGeom prst="rect">
+                      <a:avLst/>
+                    </a:prstGeom>
+                  </pic:spPr>
+                </pic:pic>
+              </a:graphicData>
+            </a:graphic>
+          </wp:anchor>
+        </w:drawing>
       </w:r>
-      <w:proofErr w:type="spellEnd"/>
+    </w:p>
+    <w:p/>
+    <w:p>
+      <w:r>
+        <w:t>Ahora, para verificar el correcto funcionamiento de la página realizaremos el mismo flujo que se nos pidió en el enunciado del lab</w:t>
+      </w:r>
     </w:p>
     <w:p>
       <w:r>
+        <w:rPr>
+          <w:noProof/>
+        </w:rPr>
         <w:drawing>
-          <wp:anchor distT="0" distB="0" distL="114300" distR="114300" simplePos="0" relativeHeight="251660288" behindDoc="0" locked="0" layoutInCell="1" allowOverlap="1" wp14:anchorId="0DDF72D3" wp14:editId="5BA103C8">
+          <wp:anchor distT="0" distB="0" distL="114300" distR="114300" simplePos="0" relativeHeight="251660288" behindDoc="0" locked="0" layoutInCell="1" allowOverlap="1" wp14:anchorId="0DDF72D3" wp14:editId="2B211D61">
             <wp:simplePos x="0" y="0"/>
             <wp:positionH relativeFrom="margin">
               <wp:posOffset>238125</wp:posOffset>
@@ -218,7 +253,7 @@
                     <pic:cNvPicPr/>
                   </pic:nvPicPr>
                   <pic:blipFill rotWithShape="1">
-                    <a:blip r:embed="rId7" cstate="print">
+                    <a:blip r:embed="rId8" cstate="print">
                       <a:extLst>
                         <a:ext uri="{28A0092B-C50C-407E-A947-70E740481C1C}">
                           <a14:useLocalDpi xmlns:a14="http://schemas.microsoft.com/office/drawing/2010/main" val="0"/>
@@ -268,8 +303,11 @@
     <w:p/>
     <w:p>
       <w:r>
+        <w:rPr>
+          <w:noProof/>
+        </w:rPr>
         <w:drawing>
-          <wp:anchor distT="0" distB="0" distL="114300" distR="114300" simplePos="0" relativeHeight="251661312" behindDoc="0" locked="0" layoutInCell="1" allowOverlap="1" wp14:anchorId="1C4CC96B" wp14:editId="6813D360">
+          <wp:anchor distT="0" distB="0" distL="114300" distR="114300" simplePos="0" relativeHeight="251661312" behindDoc="0" locked="0" layoutInCell="1" allowOverlap="1" wp14:anchorId="1C4CC96B" wp14:editId="39B9E208">
             <wp:simplePos x="0" y="0"/>
             <wp:positionH relativeFrom="margin">
               <wp:posOffset>205740</wp:posOffset>
@@ -292,7 +330,7 @@
                     <pic:cNvPicPr/>
                   </pic:nvPicPr>
                   <pic:blipFill rotWithShape="1">
-                    <a:blip r:embed="rId8" cstate="print">
+                    <a:blip r:embed="rId9" cstate="print">
                       <a:extLst>
                         <a:ext uri="{28A0092B-C50C-407E-A947-70E740481C1C}">
                           <a14:useLocalDpi xmlns:a14="http://schemas.microsoft.com/office/drawing/2010/main" val="0"/>
@@ -338,9 +376,12 @@
     <w:p/>
     <w:p>
       <w:r>
+        <w:rPr>
+          <w:noProof/>
+        </w:rPr>
         <w:lastRenderedPageBreak/>
         <w:drawing>
-          <wp:anchor distT="0" distB="0" distL="114300" distR="114300" simplePos="0" relativeHeight="251658240" behindDoc="0" locked="0" layoutInCell="1" allowOverlap="1" wp14:anchorId="13EF631C" wp14:editId="3C7B7A69">
+          <wp:anchor distT="0" distB="0" distL="114300" distR="114300" simplePos="0" relativeHeight="251658240" behindDoc="0" locked="0" layoutInCell="1" allowOverlap="1" wp14:anchorId="13EF631C" wp14:editId="1F1D14F6">
             <wp:simplePos x="0" y="0"/>
             <wp:positionH relativeFrom="margin">
               <wp:align>center</wp:align>
@@ -363,7 +404,7 @@
                     <pic:cNvPicPr/>
                   </pic:nvPicPr>
                   <pic:blipFill rotWithShape="1">
-                    <a:blip r:embed="rId9" cstate="print">
+                    <a:blip r:embed="rId10" cstate="print">
                       <a:extLst>
                         <a:ext uri="{28A0092B-C50C-407E-A947-70E740481C1C}">
                           <a14:useLocalDpi xmlns:a14="http://schemas.microsoft.com/office/drawing/2010/main" val="0"/>
@@ -403,6 +444,9 @@
         </w:drawing>
       </w:r>
       <w:r>
+        <w:rPr>
+          <w:noProof/>
+        </w:rPr>
         <w:drawing>
           <wp:anchor distT="0" distB="0" distL="114300" distR="114300" simplePos="0" relativeHeight="251662336" behindDoc="0" locked="0" layoutInCell="1" allowOverlap="1" wp14:anchorId="57CF9E4E" wp14:editId="7BE19639">
             <wp:simplePos x="0" y="0"/>
@@ -427,7 +471,7 @@
                     <pic:cNvPicPr/>
                   </pic:nvPicPr>
                   <pic:blipFill>
-                    <a:blip r:embed="rId10">
+                    <a:blip r:embed="rId11">
                       <a:extLst>
                         <a:ext uri="{28A0092B-C50C-407E-A947-70E740481C1C}">
                           <a14:useLocalDpi xmlns:a14="http://schemas.microsoft.com/office/drawing/2010/main" val="0"/>
@@ -458,6 +502,9 @@
     <w:p/>
     <w:p>
       <w:r>
+        <w:rPr>
+          <w:noProof/>
+        </w:rPr>
         <w:lastRenderedPageBreak/>
         <w:drawing>
           <wp:anchor distT="0" distB="0" distL="114300" distR="114300" simplePos="0" relativeHeight="251663360" behindDoc="0" locked="0" layoutInCell="1" allowOverlap="1" wp14:anchorId="506EFF35" wp14:editId="5ACE1155">
@@ -483,7 +530,7 @@
                     <pic:cNvPicPr/>
                   </pic:nvPicPr>
                   <pic:blipFill>
-                    <a:blip r:embed="rId11">
+                    <a:blip r:embed="rId12">
                       <a:extLst>
                         <a:ext uri="{28A0092B-C50C-407E-A947-70E740481C1C}">
                           <a14:useLocalDpi xmlns:a14="http://schemas.microsoft.com/office/drawing/2010/main" val="0"/>
@@ -513,6 +560,9 @@
     <w:p/>
     <w:p>
       <w:r>
+        <w:rPr>
+          <w:noProof/>
+        </w:rPr>
         <w:drawing>
           <wp:inline distT="0" distB="0" distL="0" distR="0" wp14:anchorId="52AC60FF" wp14:editId="322E5747">
             <wp:extent cx="5400040" cy="2981325"/>
@@ -529,7 +579,7 @@
                     <pic:cNvPicPr/>
                   </pic:nvPicPr>
                   <pic:blipFill>
-                    <a:blip r:embed="rId12"/>
+                    <a:blip r:embed="rId13"/>
                     <a:stretch>
                       <a:fillRect/>
                     </a:stretch>
@@ -564,6 +614,9 @@
     <w:p/>
     <w:p>
       <w:r>
+        <w:rPr>
+          <w:noProof/>
+        </w:rPr>
         <w:lastRenderedPageBreak/>
         <w:drawing>
           <wp:anchor distT="0" distB="0" distL="114300" distR="114300" simplePos="0" relativeHeight="251664384" behindDoc="0" locked="0" layoutInCell="1" allowOverlap="1" wp14:anchorId="0519F70B" wp14:editId="57D21D00">
@@ -589,7 +642,7 @@
                     <pic:cNvPicPr/>
                   </pic:nvPicPr>
                   <pic:blipFill>
-                    <a:blip r:embed="rId13">
+                    <a:blip r:embed="rId14">
                       <a:extLst>
                         <a:ext uri="{28A0092B-C50C-407E-A947-70E740481C1C}">
                           <a14:useLocalDpi xmlns:a14="http://schemas.microsoft.com/office/drawing/2010/main" val="0"/>
@@ -624,6 +677,9 @@
     </w:p>
     <w:p>
       <w:r>
+        <w:rPr>
+          <w:noProof/>
+        </w:rPr>
         <w:drawing>
           <wp:anchor distT="0" distB="0" distL="114300" distR="114300" simplePos="0" relativeHeight="251665408" behindDoc="0" locked="0" layoutInCell="1" allowOverlap="1" wp14:anchorId="75200DC6" wp14:editId="28CF8B54">
             <wp:simplePos x="0" y="0"/>
@@ -648,7 +704,7 @@
                     <pic:cNvPicPr/>
                   </pic:nvPicPr>
                   <pic:blipFill>
-                    <a:blip r:embed="rId14">
+                    <a:blip r:embed="rId15">
                       <a:extLst>
                         <a:ext uri="{28A0092B-C50C-407E-A947-70E740481C1C}">
                           <a14:useLocalDpi xmlns:a14="http://schemas.microsoft.com/office/drawing/2010/main" val="0"/>
@@ -682,6 +738,9 @@
     <w:p/>
     <w:p>
       <w:r>
+        <w:rPr>
+          <w:noProof/>
+        </w:rPr>
         <w:lastRenderedPageBreak/>
         <w:drawing>
           <wp:anchor distT="0" distB="0" distL="114300" distR="114300" simplePos="0" relativeHeight="251667456" behindDoc="0" locked="0" layoutInCell="1" allowOverlap="1" wp14:anchorId="5EE10A68" wp14:editId="066B57D1">
@@ -707,7 +766,7 @@
                     <pic:cNvPicPr/>
                   </pic:nvPicPr>
                   <pic:blipFill>
-                    <a:blip r:embed="rId15">
+                    <a:blip r:embed="rId16">
                       <a:extLst>
                         <a:ext uri="{28A0092B-C50C-407E-A947-70E740481C1C}">
                           <a14:useLocalDpi xmlns:a14="http://schemas.microsoft.com/office/drawing/2010/main" val="0"/>
@@ -734,6 +793,9 @@
         </w:drawing>
       </w:r>
       <w:r>
+        <w:rPr>
+          <w:noProof/>
+        </w:rPr>
         <w:drawing>
           <wp:anchor distT="0" distB="0" distL="114300" distR="114300" simplePos="0" relativeHeight="251666432" behindDoc="0" locked="0" layoutInCell="1" allowOverlap="1" wp14:anchorId="00C10245" wp14:editId="4D953EE0">
             <wp:simplePos x="0" y="0"/>
@@ -758,7 +820,7 @@
                     <pic:cNvPicPr/>
                   </pic:nvPicPr>
                   <pic:blipFill>
-                    <a:blip r:embed="rId16">
+                    <a:blip r:embed="rId17">
                       <a:extLst>
                         <a:ext uri="{28A0092B-C50C-407E-A947-70E740481C1C}">
                           <a14:useLocalDpi xmlns:a14="http://schemas.microsoft.com/office/drawing/2010/main" val="0"/>

</xml_diff>